<commit_message>
cập nhật mới, thêm easyocr
</commit_message>
<xml_diff>
--- a/Bai_tap_Doc_Hoa_Don.docx
+++ b/Bai_tap_Doc_Hoa_Don.docx
@@ -339,6 +339,20 @@
           <w:t>keras-ocr</w:t>
         </w:r>
       </w:hyperlink>
+      <w:r>
+        <w:t xml:space="preserve"> (có thể thay thế bằng </w:t>
+      </w:r>
+      <w:hyperlink r:id="rId10" w:history="1">
+        <w:r>
+          <w:rPr>
+            <w:rStyle w:val="Hyperlink"/>
+          </w:rPr>
+          <w:t>easyocr</w:t>
+        </w:r>
+      </w:hyperlink>
+      <w:r>
+        <w:t>)</w:t>
+      </w:r>
       <w:r>
         <w:t xml:space="preserve"> để đọc </w:t>
       </w:r>

</xml_diff>

<commit_message>
cập nhật mới nhất, dùng easyocr
</commit_message>
<xml_diff>
--- a/Bai_tap_Doc_Hoa_Don.docx
+++ b/Bai_tap_Doc_Hoa_Don.docx
@@ -340,7 +340,13 @@
         </w:r>
       </w:hyperlink>
       <w:r>
-        <w:t xml:space="preserve"> (có thể thay thế bằng </w:t>
+        <w:t xml:space="preserve"> (</w:t>
+      </w:r>
+      <w:r>
+        <w:t xml:space="preserve">ưu tiên </w:t>
+      </w:r>
+      <w:r>
+        <w:t xml:space="preserve">thay thế bằng </w:t>
       </w:r>
       <w:hyperlink r:id="rId10" w:history="1">
         <w:r>

</xml_diff>